<commit_message>
docs(literature): add literature review docs
</commit_message>
<xml_diff>
--- a/Requirements/literature review/csl-literature_review.docx
+++ b/Requirements/literature review/csl-literature_review.docx
@@ -2,10 +2,42 @@
 <file path=word/document.xml><?xml version="1.0" encoding="utf-8"?>
 <w:document xmlns:wpc="http://schemas.microsoft.com/office/word/2010/wordprocessingCanvas" xmlns:cx="http://schemas.microsoft.com/office/drawing/2014/chartex" xmlns:cx1="http://schemas.microsoft.com/office/drawing/2015/9/8/chartex" xmlns:cx2="http://schemas.microsoft.com/office/drawing/2015/10/21/chartex" xmlns:cx3="http://schemas.microsoft.com/office/drawing/2016/5/9/chartex" xmlns:cx4="http://schemas.microsoft.com/office/drawing/2016/5/10/chartex" xmlns:cx5="http://schemas.microsoft.com/office/drawing/2016/5/11/chartex" xmlns:cx6="http://schemas.microsoft.com/office/drawing/2016/5/12/chartex" xmlns:cx7="http://schemas.microsoft.com/office/drawing/2016/5/13/chartex" xmlns:cx8="http://schemas.microsoft.com/office/drawing/2016/5/14/chartex" xmlns:mc="http://schemas.openxmlformats.org/markup-compatibility/2006" xmlns:aink="http://schemas.microsoft.com/office/drawing/2016/ink" xmlns:am3d="http://schemas.microsoft.com/office/drawing/2017/model3d" xmlns:o="urn:schemas-microsoft-com:office:office" xmlns:r="http://schemas.openxmlformats.org/officeDocument/2006/relationships" xmlns:m="http://schemas.openxmlformats.org/officeDocument/2006/math" xmlns:v="urn:schemas-microsoft-com:vml" xmlns:wp14="http://schemas.microsoft.com/office/word/2010/wordprocessingDrawing" xmlns:wp="http://schemas.openxmlformats.org/drawingml/2006/wordprocessingDrawing" xmlns:w10="urn:schemas-microsoft-com:office:word" xmlns:w="http://schemas.openxmlformats.org/wordprocessingml/2006/main" xmlns:w14="http://schemas.microsoft.com/office/word/2010/wordml" xmlns:w15="http://schemas.microsoft.com/office/word/2012/wordml" xmlns:w16cex="http://schemas.microsoft.com/office/word/2018/wordml/cex" xmlns:w16cid="http://schemas.microsoft.com/office/word/2016/wordml/cid" xmlns:w16="http://schemas.microsoft.com/office/word/2018/wordml" xmlns:w16se="http://schemas.microsoft.com/office/word/2015/wordml/symex" xmlns:wpg="http://schemas.microsoft.com/office/word/2010/wordprocessingGroup" xmlns:wpi="http://schemas.microsoft.com/office/word/2010/wordprocessingInk" xmlns:wne="http://schemas.microsoft.com/office/word/2006/wordml" xmlns:wps="http://schemas.microsoft.com/office/word/2010/wordprocessingShape" mc:Ignorable="w14 w15 w16se w16cid w16 w16cex wp14">
   <w:body>
+    <w:bookmarkStart w:id="0" w:name="_Hlk55427383"/>
+    <w:bookmarkEnd w:id="0"/>
     <w:p>
       <w:pPr>
         <w:rPr>
           <w:rStyle w:val="Hyperlink"/>
+        </w:rPr>
+      </w:pPr>
+      <w:r>
+        <w:fldChar w:fldCharType="begin"/>
+      </w:r>
+      <w:r>
+        <w:instrText xml:space="preserve"> HYPERLINK "https://algorithm-visualizer.org/" </w:instrText>
+      </w:r>
+      <w:r>
+        <w:fldChar w:fldCharType="separate"/>
+      </w:r>
+      <w:r>
+        <w:rPr>
+          <w:rStyle w:val="Hyperlink"/>
+        </w:rPr>
+        <w:t>https://algorithm-visualizer.org/</w:t>
+      </w:r>
+      <w:r>
+        <w:rPr>
+          <w:rStyle w:val="Hyperlink"/>
+        </w:rPr>
+        <w:fldChar w:fldCharType="end"/>
+      </w:r>
+    </w:p>
+    <w:p>
+      <w:pPr>
+        <w:rPr>
+          <w:rStyle w:val="Hyperlink"/>
+          <w:color w:val="auto"/>
+          <w:u w:val="none"/>
         </w:rPr>
       </w:pPr>
       <w:hyperlink r:id="rId7" w:history="1">
@@ -13,50 +45,21 @@
           <w:rPr>
             <w:rStyle w:val="Hyperlink"/>
           </w:rPr>
-          <w:t>https://algorithm-visualizer.org/</w:t>
+          <w:t>https://github.com/team10nb/algorithm-visualizer</w:t>
         </w:r>
       </w:hyperlink>
     </w:p>
     <w:p>
-      <w:pPr>
+      <w:r>
         <w:rPr>
           <w:rStyle w:val="Hyperlink"/>
-          <w:color w:val="auto"/>
-          <w:u w:val="none"/>
-        </w:rPr>
-      </w:pPr>
+          <w:rFonts w:hint="eastAsia"/>
+        </w:rPr>
+        <w:t>侧重代码编写和用户交互</w:t>
+      </w:r>
+    </w:p>
+    <w:p>
       <w:hyperlink r:id="rId8" w:history="1">
-        <w:r>
-          <w:rPr>
-            <w:rStyle w:val="Hyperlink"/>
-          </w:rPr>
-          <w:t>https://github.com/team10nb/algorithm-v</w:t>
-        </w:r>
-        <w:r>
-          <w:rPr>
-            <w:rStyle w:val="Hyperlink"/>
-          </w:rPr>
-          <w:t>i</w:t>
-        </w:r>
-        <w:r>
-          <w:rPr>
-            <w:rStyle w:val="Hyperlink"/>
-          </w:rPr>
-          <w:t>sualizer</w:t>
-        </w:r>
-      </w:hyperlink>
-    </w:p>
-    <w:p>
-      <w:r>
-        <w:rPr>
-          <w:rStyle w:val="Hyperlink"/>
-          <w:rFonts w:hint="eastAsia"/>
-        </w:rPr>
-        <w:t>侧重代码编写和用户交互</w:t>
-      </w:r>
-    </w:p>
-    <w:p>
-      <w:hyperlink r:id="rId9" w:history="1">
         <w:r>
           <w:rPr>
             <w:rStyle w:val="Hyperlink"/>
@@ -66,11 +69,6 @@
       </w:hyperlink>
     </w:p>
     <w:p>
-      <w:pPr>
-        <w:rPr>
-          <w:rFonts w:hint="eastAsia"/>
-        </w:rPr>
-      </w:pPr>
       <w:r>
         <w:rPr>
           <w:rFonts w:hint="eastAsia"/>
@@ -84,7 +82,7 @@
           <w:rStyle w:val="Hyperlink"/>
         </w:rPr>
       </w:pPr>
-      <w:hyperlink r:id="rId10" w:history="1">
+      <w:hyperlink r:id="rId9" w:history="1">
         <w:r>
           <w:rPr>
             <w:rStyle w:val="Hyperlink"/>
@@ -108,7 +106,7 @@
           <w:rStyle w:val="Hyperlink"/>
         </w:rPr>
       </w:pPr>
-      <w:hyperlink r:id="rId11" w:history="1">
+      <w:hyperlink r:id="rId10" w:history="1">
         <w:r>
           <w:rPr>
             <w:rStyle w:val="Hyperlink"/>
@@ -138,78 +136,54 @@
           <w:rStyle w:val="Hyperlink"/>
         </w:rPr>
       </w:pPr>
+      <w:hyperlink r:id="rId11" w:history="1">
+        <w:r>
+          <w:rPr>
+            <w:rStyle w:val="Hyperlink"/>
+          </w:rPr>
+          <w:t>https://github.com/AlaaAlShammaa/SortingVisualization-JavaFx</w:t>
+        </w:r>
+      </w:hyperlink>
+    </w:p>
+    <w:p>
+      <w:r>
+        <w:rPr>
+          <w:rFonts w:hint="eastAsia"/>
+        </w:rPr>
+        <w:t>不大行</w:t>
+      </w:r>
+    </w:p>
+    <w:p>
+      <w:pPr>
+        <w:rPr>
+          <w:rStyle w:val="Hyperlink"/>
+        </w:rPr>
+      </w:pPr>
       <w:hyperlink r:id="rId12" w:history="1">
         <w:r>
           <w:rPr>
             <w:rStyle w:val="Hyperlink"/>
           </w:rPr>
-          <w:t>https://github.com/AlaaAlShammaa/SortingVisual</w:t>
-        </w:r>
-        <w:r>
-          <w:rPr>
-            <w:rStyle w:val="Hyperlink"/>
-          </w:rPr>
-          <w:t>i</w:t>
-        </w:r>
-        <w:r>
-          <w:rPr>
-            <w:rStyle w:val="Hyperlink"/>
-          </w:rPr>
-          <w:t>zation-JavaFx</w:t>
+          <w:t>https://www.toptal.com/developers/sorting-algorithms</w:t>
         </w:r>
       </w:hyperlink>
     </w:p>
     <w:p>
-      <w:r>
-        <w:rPr>
-          <w:rFonts w:hint="eastAsia"/>
-        </w:rPr>
-        <w:t>不大行</w:t>
-      </w:r>
-    </w:p>
-    <w:p>
       <w:pPr>
         <w:rPr>
           <w:rStyle w:val="Hyperlink"/>
         </w:rPr>
       </w:pPr>
+      <w:r>
+        <w:rPr>
+          <w:rStyle w:val="Hyperlink"/>
+          <w:rFonts w:hint="eastAsia"/>
+        </w:rPr>
+        <w:t>一站式</w:t>
+      </w:r>
+    </w:p>
+    <w:p>
       <w:hyperlink r:id="rId13" w:history="1">
-        <w:r>
-          <w:rPr>
-            <w:rStyle w:val="Hyperlink"/>
-          </w:rPr>
-          <w:t>https://www.toptal.com/developers/sorting-a</w:t>
-        </w:r>
-        <w:r>
-          <w:rPr>
-            <w:rStyle w:val="Hyperlink"/>
-          </w:rPr>
-          <w:t>l</w:t>
-        </w:r>
-        <w:r>
-          <w:rPr>
-            <w:rStyle w:val="Hyperlink"/>
-          </w:rPr>
-          <w:t>gorithms</w:t>
-        </w:r>
-      </w:hyperlink>
-    </w:p>
-    <w:p>
-      <w:pPr>
-        <w:rPr>
-          <w:rStyle w:val="Hyperlink"/>
-        </w:rPr>
-      </w:pPr>
-      <w:r>
-        <w:rPr>
-          <w:rStyle w:val="Hyperlink"/>
-          <w:rFonts w:hint="eastAsia"/>
-        </w:rPr>
-        <w:t>一站式</w:t>
-      </w:r>
-    </w:p>
-    <w:p>
-      <w:hyperlink r:id="rId14" w:history="1">
         <w:r>
           <w:rPr>
             <w:rStyle w:val="Hyperlink"/>
@@ -219,11 +193,6 @@
       </w:hyperlink>
     </w:p>
     <w:p>
-      <w:pPr>
-        <w:rPr>
-          <w:rFonts w:hint="eastAsia"/>
-        </w:rPr>
-      </w:pPr>
       <w:r>
         <w:rPr>
           <w:rFonts w:hint="eastAsia"/>
@@ -237,7 +206,7 @@
           <w:rStyle w:val="Hyperlink"/>
         </w:rPr>
       </w:pPr>
-      <w:hyperlink r:id="rId15" w:history="1">
+      <w:hyperlink r:id="rId14" w:history="1">
         <w:r>
           <w:rPr>
             <w:rStyle w:val="Hyperlink"/>
@@ -289,8 +258,21 @@
     </w:p>
     <w:p>
       <w:r>
-        <w:t>students who responded to questions integrated into the AV tool during their exploration of an algorithm showed the most improvement between a pretest and posttest</w:t>
-      </w:r>
+        <w:t xml:space="preserve">students who responded to questions integrated into the AV tool during their exploration of an algorithm showed the most improvement between a </w:t>
+      </w:r>
+      <w:proofErr w:type="spellStart"/>
+      <w:r>
+        <w:t>pretest</w:t>
+      </w:r>
+      <w:proofErr w:type="spellEnd"/>
+      <w:r>
+        <w:t xml:space="preserve"> and </w:t>
+      </w:r>
+      <w:proofErr w:type="spellStart"/>
+      <w:r>
+        <w:t>posttest</w:t>
+      </w:r>
+      <w:proofErr w:type="spellEnd"/>
     </w:p>
     <w:p/>
     <w:p>
@@ -334,25 +316,780 @@
       </w:r>
     </w:p>
     <w:p>
+      <w:proofErr w:type="gramStart"/>
       <w:r>
         <w:rPr>
           <w:rFonts w:hint="eastAsia"/>
         </w:rPr>
         <w:lastRenderedPageBreak/>
-        <w:t>不专注于排序</w:t>
-      </w:r>
-    </w:p>
-    <w:p>
-      <w:pPr>
-        <w:rPr>
-          <w:rFonts w:hint="eastAsia"/>
-        </w:rPr>
-      </w:pPr>
+        <w:t>不</w:t>
+      </w:r>
+      <w:proofErr w:type="gramEnd"/>
+      <w:r>
+        <w:rPr>
+          <w:rFonts w:hint="eastAsia"/>
+        </w:rPr>
+        <w:t>专注于排序</w:t>
+      </w:r>
+    </w:p>
+    <w:p>
       <w:r>
         <w:rPr>
           <w:rFonts w:hint="eastAsia"/>
         </w:rPr>
         <w:t>不易被搜索到</w:t>
+      </w:r>
+    </w:p>
+    <w:p>
+      <w:r>
+        <w:rPr>
+          <w:rFonts w:hint="eastAsia"/>
+        </w:rPr>
+        <w:t>特定产品分析：</w:t>
+      </w:r>
+    </w:p>
+    <w:bookmarkStart w:id="1" w:name="_Hlk55426771"/>
+    <w:p>
+      <w:pPr>
+        <w:rPr>
+          <w:rStyle w:val="Hyperlink"/>
+        </w:rPr>
+      </w:pPr>
+      <w:r>
+        <w:fldChar w:fldCharType="begin"/>
+      </w:r>
+      <w:r>
+        <w:instrText xml:space="preserve"> HYPERLINK "https://algorithm-visualizer.org/backtracking/n-queens-problem" </w:instrText>
+      </w:r>
+      <w:r>
+        <w:fldChar w:fldCharType="separate"/>
+      </w:r>
+      <w:r>
+        <w:rPr>
+          <w:rStyle w:val="Hyperlink"/>
+        </w:rPr>
+        <w:t>https://algorithm-visualizer.org/</w:t>
+      </w:r>
+      <w:r>
+        <w:rPr>
+          <w:rStyle w:val="Hyperlink"/>
+        </w:rPr>
+        <w:fldChar w:fldCharType="end"/>
+      </w:r>
+    </w:p>
+    <w:bookmarkEnd w:id="1"/>
+    <w:p>
+      <w:r>
+        <w:t>平台</w:t>
+      </w:r>
+      <w:r>
+        <w:rPr>
+          <w:rFonts w:hint="eastAsia"/>
+        </w:rPr>
+        <w:t>：web</w:t>
+      </w:r>
+      <w:r>
+        <w:t>page</w:t>
+      </w:r>
+    </w:p>
+    <w:p>
+      <w:r>
+        <w:t xml:space="preserve"> </w:t>
+      </w:r>
+      <w:r>
+        <w:rPr>
+          <w:rFonts w:hint="eastAsia"/>
+        </w:rPr>
+        <w:t>优点</w:t>
+      </w:r>
+    </w:p>
+    <w:p>
+      <w:r>
+        <w:rPr>
+          <w:rFonts w:hint="eastAsia"/>
+        </w:rPr>
+        <w:t>支持：支持多种算法，支持多种语言</w:t>
+      </w:r>
+    </w:p>
+    <w:p>
+      <w:r>
+        <w:rPr>
+          <w:rFonts w:hint="eastAsia"/>
+        </w:rPr>
+        <w:t>分类</w:t>
+      </w:r>
+      <w:r>
+        <w:rPr>
+          <w:rFonts w:hint="eastAsia"/>
+        </w:rPr>
+        <w:t>：对算法进行了详尽的分类</w:t>
+      </w:r>
+    </w:p>
+    <w:p>
+      <w:r>
+        <w:rPr>
+          <w:rFonts w:hint="eastAsia"/>
+        </w:rPr>
+        <w:t>展示</w:t>
+      </w:r>
+      <w:r>
+        <w:rPr>
+          <w:rFonts w:hint="eastAsia"/>
+        </w:rPr>
+        <w:t>：分为code模块，动画展示模块和控制台模块</w:t>
+      </w:r>
+    </w:p>
+    <w:p>
+      <w:r>
+        <w:rPr>
+          <w:rFonts w:hint="eastAsia"/>
+        </w:rPr>
+        <w:t>搜索</w:t>
+      </w:r>
+      <w:r>
+        <w:rPr>
+          <w:rFonts w:hint="eastAsia"/>
+        </w:rPr>
+        <w:t>：可以搜索想要哪个算法</w:t>
+      </w:r>
+    </w:p>
+    <w:p>
+      <w:r>
+        <w:rPr>
+          <w:rFonts w:hint="eastAsia"/>
+        </w:rPr>
+        <w:t>美观</w:t>
+      </w:r>
+      <w:r>
+        <w:rPr>
+          <w:rFonts w:hint="eastAsia"/>
+        </w:rPr>
+        <w:t>：比较现代化的设计</w:t>
+      </w:r>
+    </w:p>
+    <w:p>
+      <w:r>
+        <w:rPr>
+          <w:rFonts w:hint="eastAsia"/>
+        </w:rPr>
+        <w:t>清晰</w:t>
+      </w:r>
+      <w:r>
+        <w:rPr>
+          <w:rFonts w:hint="eastAsia"/>
+        </w:rPr>
+        <w:t>：一步一步呈现，结构清晰，易用性高</w:t>
+      </w:r>
+    </w:p>
+    <w:p>
+      <w:r>
+        <w:rPr>
+          <w:rFonts w:hint="eastAsia"/>
+        </w:rPr>
+        <w:t>提供源码</w:t>
+      </w:r>
+      <w:r>
+        <w:rPr>
+          <w:rFonts w:hint="eastAsia"/>
+        </w:rPr>
+        <w:t>：右侧即为源码，步步追踪呈现，项目源码也可以轻松找到</w:t>
+      </w:r>
+      <w:r>
+        <w:rPr>
+          <w:rFonts w:hint="eastAsia"/>
+        </w:rPr>
+        <w:t>，可供fork，让大家提供意见</w:t>
+      </w:r>
+    </w:p>
+    <w:p>
+      <w:r>
+        <w:rPr>
+          <w:rFonts w:hint="eastAsia"/>
+        </w:rPr>
+        <w:t>持续维护更新</w:t>
+      </w:r>
+      <w:r>
+        <w:rPr>
+          <w:rFonts w:hint="eastAsia"/>
+        </w:rPr>
+        <w:t>，有联系方式，放了contributor</w:t>
+      </w:r>
+    </w:p>
+    <w:p>
+      <w:r>
+        <w:rPr>
+          <w:rFonts w:hint="eastAsia"/>
+        </w:rPr>
+        <w:t>多个库，分工明确</w:t>
+      </w:r>
+    </w:p>
+    <w:p>
+      <w:r>
+        <w:rPr>
+          <w:rFonts w:hint="eastAsia"/>
+        </w:rPr>
+        <w:t>其中</w:t>
+      </w:r>
+      <w:proofErr w:type="gramStart"/>
+      <w:r>
+        <w:rPr>
+          <w:rFonts w:hint="eastAsia"/>
+        </w:rPr>
+        <w:t>算法库对算法</w:t>
+      </w:r>
+      <w:proofErr w:type="gramEnd"/>
+      <w:r>
+        <w:rPr>
+          <w:rFonts w:hint="eastAsia"/>
+        </w:rPr>
+        <w:t>进行了解释说明</w:t>
+      </w:r>
+    </w:p>
+    <w:p>
+      <w:bookmarkStart w:id="2" w:name="_Hlk55427372"/>
+      <w:r>
+        <w:t>https://github.com/algorithm-visualizer/algorithms/tree/master/Brute%20Force/Bubble%20Sort</w:t>
+      </w:r>
+    </w:p>
+    <w:p>
+      <w:bookmarkStart w:id="3" w:name="_Hlk55427389"/>
+      <w:bookmarkEnd w:id="2"/>
+      <w:r>
+        <w:rPr>
+          <w:noProof/>
+        </w:rPr>
+        <w:lastRenderedPageBreak/>
+        <w:drawing>
+          <wp:inline distT="0" distB="0" distL="0" distR="0" wp14:anchorId="6F122478" wp14:editId="469CBDB7">
+            <wp:extent cx="5274310" cy="3350260"/>
+            <wp:effectExtent l="0" t="0" r="2540" b="2540"/>
+            <wp:docPr id="2" name="Picture 2"/>
+            <wp:cNvGraphicFramePr>
+              <a:graphicFrameLocks xmlns:a="http://schemas.openxmlformats.org/drawingml/2006/main" noChangeAspect="1"/>
+            </wp:cNvGraphicFramePr>
+            <a:graphic xmlns:a="http://schemas.openxmlformats.org/drawingml/2006/main">
+              <a:graphicData uri="http://schemas.openxmlformats.org/drawingml/2006/picture">
+                <pic:pic xmlns:pic="http://schemas.openxmlformats.org/drawingml/2006/picture">
+                  <pic:nvPicPr>
+                    <pic:cNvPr id="1" name=""/>
+                    <pic:cNvPicPr/>
+                  </pic:nvPicPr>
+                  <pic:blipFill>
+                    <a:blip r:embed="rId15"/>
+                    <a:stretch>
+                      <a:fillRect/>
+                    </a:stretch>
+                  </pic:blipFill>
+                  <pic:spPr>
+                    <a:xfrm>
+                      <a:off x="0" y="0"/>
+                      <a:ext cx="5274310" cy="3350260"/>
+                    </a:xfrm>
+                    <a:prstGeom prst="rect">
+                      <a:avLst/>
+                    </a:prstGeom>
+                  </pic:spPr>
+                </pic:pic>
+              </a:graphicData>
+            </a:graphic>
+          </wp:inline>
+        </w:drawing>
+      </w:r>
+      <w:bookmarkEnd w:id="3"/>
+    </w:p>
+    <w:p>
+      <w:r>
+        <w:rPr>
+          <w:rFonts w:hint="eastAsia"/>
+        </w:rPr>
+        <w:t>缺点</w:t>
+      </w:r>
+    </w:p>
+    <w:p>
+      <w:r>
+        <w:rPr>
+          <w:rFonts w:hint="eastAsia"/>
+        </w:rPr>
+        <w:t>说明不足，缺少教程进入到首页后难以下手</w:t>
+      </w:r>
+    </w:p>
+    <w:p>
+      <w:r>
+        <w:rPr>
+          <w:rFonts w:hint="eastAsia"/>
+        </w:rPr>
+        <w:t>交互性不足，仅为我写code你来可视化</w:t>
+      </w:r>
+    </w:p>
+    <w:p>
+      <w:r>
+        <w:rPr>
+          <w:rFonts w:hint="eastAsia"/>
+        </w:rPr>
+        <w:t>仅支持英语</w:t>
+      </w:r>
+    </w:p>
+    <w:p>
+      <w:r>
+        <w:rPr>
+          <w:rFonts w:hint="eastAsia"/>
+        </w:rPr>
+        <w:t>操作难度太大</w:t>
+      </w:r>
+    </w:p>
+    <w:p>
+      <w:r>
+        <w:rPr>
+          <w:rFonts w:hint="eastAsia"/>
+        </w:rPr>
+        <w:t>没找到可以自己输入数据的地方</w:t>
+      </w:r>
+    </w:p>
+    <w:p>
+      <w:r>
+        <w:rPr>
+          <w:noProof/>
+        </w:rPr>
+        <w:drawing>
+          <wp:inline distT="0" distB="0" distL="0" distR="0" wp14:anchorId="353B7CF8" wp14:editId="675CD37B">
+            <wp:extent cx="5274310" cy="3123565"/>
+            <wp:effectExtent l="0" t="0" r="2540" b="635"/>
+            <wp:docPr id="1" name="Picture 1"/>
+            <wp:cNvGraphicFramePr>
+              <a:graphicFrameLocks xmlns:a="http://schemas.openxmlformats.org/drawingml/2006/main" noChangeAspect="1"/>
+            </wp:cNvGraphicFramePr>
+            <a:graphic xmlns:a="http://schemas.openxmlformats.org/drawingml/2006/main">
+              <a:graphicData uri="http://schemas.openxmlformats.org/drawingml/2006/picture">
+                <pic:pic xmlns:pic="http://schemas.openxmlformats.org/drawingml/2006/picture">
+                  <pic:nvPicPr>
+                    <pic:cNvPr id="1" name=""/>
+                    <pic:cNvPicPr/>
+                  </pic:nvPicPr>
+                  <pic:blipFill>
+                    <a:blip r:embed="rId16"/>
+                    <a:stretch>
+                      <a:fillRect/>
+                    </a:stretch>
+                  </pic:blipFill>
+                  <pic:spPr>
+                    <a:xfrm>
+                      <a:off x="0" y="0"/>
+                      <a:ext cx="5274310" cy="3123565"/>
+                    </a:xfrm>
+                    <a:prstGeom prst="rect">
+                      <a:avLst/>
+                    </a:prstGeom>
+                  </pic:spPr>
+                </pic:pic>
+              </a:graphicData>
+            </a:graphic>
+          </wp:inline>
+        </w:drawing>
+      </w:r>
+    </w:p>
+    <w:p/>
+    <w:p>
+      <w:proofErr w:type="gramStart"/>
+      <w:r>
+        <w:rPr>
+          <w:rFonts w:hint="eastAsia"/>
+        </w:rPr>
+        <w:lastRenderedPageBreak/>
+        <w:t>微信小</w:t>
+      </w:r>
+      <w:proofErr w:type="gramEnd"/>
+      <w:r>
+        <w:rPr>
+          <w:rFonts w:hint="eastAsia"/>
+        </w:rPr>
+        <w:t>程序</w:t>
+      </w:r>
+    </w:p>
+    <w:p>
+      <w:bookmarkStart w:id="4" w:name="_Hlk55427549"/>
+      <w:r>
+        <w:rPr>
+          <w:noProof/>
+        </w:rPr>
+        <w:drawing>
+          <wp:inline distT="0" distB="0" distL="0" distR="0" wp14:anchorId="797420E4" wp14:editId="581B480F">
+            <wp:extent cx="5269230" cy="2433955"/>
+            <wp:effectExtent l="0" t="0" r="7620" b="4445"/>
+            <wp:docPr id="3" name="Picture 3"/>
+            <wp:cNvGraphicFramePr>
+              <a:graphicFrameLocks xmlns:a="http://schemas.openxmlformats.org/drawingml/2006/main" noChangeAspect="1"/>
+            </wp:cNvGraphicFramePr>
+            <a:graphic xmlns:a="http://schemas.openxmlformats.org/drawingml/2006/main">
+              <a:graphicData uri="http://schemas.openxmlformats.org/drawingml/2006/picture">
+                <pic:pic xmlns:pic="http://schemas.openxmlformats.org/drawingml/2006/picture">
+                  <pic:nvPicPr>
+                    <pic:cNvPr id="0" name="Picture 1"/>
+                    <pic:cNvPicPr>
+                      <a:picLocks noChangeAspect="1" noChangeArrowheads="1"/>
+                    </pic:cNvPicPr>
+                  </pic:nvPicPr>
+                  <pic:blipFill>
+                    <a:blip r:embed="rId17" cstate="print">
+                      <a:extLst>
+                        <a:ext uri="{28A0092B-C50C-407E-A947-70E740481C1C}">
+                          <a14:useLocalDpi xmlns:a14="http://schemas.microsoft.com/office/drawing/2010/main" val="0"/>
+                        </a:ext>
+                      </a:extLst>
+                    </a:blip>
+                    <a:srcRect/>
+                    <a:stretch>
+                      <a:fillRect/>
+                    </a:stretch>
+                  </pic:blipFill>
+                  <pic:spPr bwMode="auto">
+                    <a:xfrm>
+                      <a:off x="0" y="0"/>
+                      <a:ext cx="5269230" cy="2433955"/>
+                    </a:xfrm>
+                    <a:prstGeom prst="rect">
+                      <a:avLst/>
+                    </a:prstGeom>
+                    <a:noFill/>
+                    <a:ln>
+                      <a:noFill/>
+                    </a:ln>
+                  </pic:spPr>
+                </pic:pic>
+              </a:graphicData>
+            </a:graphic>
+          </wp:inline>
+        </w:drawing>
+      </w:r>
+      <w:bookmarkStart w:id="5" w:name="_Hlk55427553"/>
+      <w:bookmarkEnd w:id="4"/>
+      <w:r>
+        <w:rPr>
+          <w:rFonts w:hint="eastAsia"/>
+          <w:noProof/>
+        </w:rPr>
+        <w:drawing>
+          <wp:inline distT="0" distB="0" distL="0" distR="0" wp14:anchorId="78D6F9A7" wp14:editId="69EA0636">
+            <wp:extent cx="5269230" cy="2433955"/>
+            <wp:effectExtent l="0" t="0" r="7620" b="4445"/>
+            <wp:docPr id="4" name="Picture 4"/>
+            <wp:cNvGraphicFramePr>
+              <a:graphicFrameLocks xmlns:a="http://schemas.openxmlformats.org/drawingml/2006/main" noChangeAspect="1"/>
+            </wp:cNvGraphicFramePr>
+            <a:graphic xmlns:a="http://schemas.openxmlformats.org/drawingml/2006/main">
+              <a:graphicData uri="http://schemas.openxmlformats.org/drawingml/2006/picture">
+                <pic:pic xmlns:pic="http://schemas.openxmlformats.org/drawingml/2006/picture">
+                  <pic:nvPicPr>
+                    <pic:cNvPr id="0" name="Picture 2"/>
+                    <pic:cNvPicPr>
+                      <a:picLocks noChangeAspect="1" noChangeArrowheads="1"/>
+                    </pic:cNvPicPr>
+                  </pic:nvPicPr>
+                  <pic:blipFill>
+                    <a:blip r:embed="rId18" cstate="print">
+                      <a:extLst>
+                        <a:ext uri="{28A0092B-C50C-407E-A947-70E740481C1C}">
+                          <a14:useLocalDpi xmlns:a14="http://schemas.microsoft.com/office/drawing/2010/main" val="0"/>
+                        </a:ext>
+                      </a:extLst>
+                    </a:blip>
+                    <a:srcRect/>
+                    <a:stretch>
+                      <a:fillRect/>
+                    </a:stretch>
+                  </pic:blipFill>
+                  <pic:spPr bwMode="auto">
+                    <a:xfrm>
+                      <a:off x="0" y="0"/>
+                      <a:ext cx="5269230" cy="2433955"/>
+                    </a:xfrm>
+                    <a:prstGeom prst="rect">
+                      <a:avLst/>
+                    </a:prstGeom>
+                    <a:noFill/>
+                    <a:ln>
+                      <a:noFill/>
+                    </a:ln>
+                  </pic:spPr>
+                </pic:pic>
+              </a:graphicData>
+            </a:graphic>
+          </wp:inline>
+        </w:drawing>
+      </w:r>
+      <w:bookmarkEnd w:id="5"/>
+    </w:p>
+    <w:p>
+      <w:r>
+        <w:rPr>
+          <w:rFonts w:hint="eastAsia"/>
+        </w:rPr>
+        <w:t>优点：</w:t>
+      </w:r>
+    </w:p>
+    <w:p>
+      <w:r>
+        <w:rPr>
+          <w:rFonts w:hint="eastAsia"/>
+        </w:rPr>
+        <w:t>多平台，依托于微信</w:t>
+      </w:r>
+    </w:p>
+    <w:p>
+      <w:r>
+        <w:rPr>
+          <w:rFonts w:hint="eastAsia"/>
+        </w:rPr>
+        <w:t>可以选择步进和自动</w:t>
+      </w:r>
+    </w:p>
+    <w:p>
+      <w:r>
+        <w:rPr>
+          <w:rFonts w:hint="eastAsia"/>
+        </w:rPr>
+        <w:t>可以选择不同的大小不同的算法</w:t>
+      </w:r>
+    </w:p>
+    <w:p>
+      <w:r>
+        <w:rPr>
+          <w:rFonts w:hint="eastAsia"/>
+        </w:rPr>
+        <w:t>方便易用，简洁美观</w:t>
+      </w:r>
+    </w:p>
+    <w:p>
+      <w:r>
+        <w:rPr>
+          <w:rFonts w:hint="eastAsia"/>
+        </w:rPr>
+        <w:t>缺点：</w:t>
+      </w:r>
+    </w:p>
+    <w:p>
+      <w:r>
+        <w:rPr>
+          <w:rFonts w:hint="eastAsia"/>
+        </w:rPr>
+        <w:t>没办法自己输入数据</w:t>
+      </w:r>
+    </w:p>
+    <w:p>
+      <w:r>
+        <w:rPr>
+          <w:rFonts w:hint="eastAsia"/>
+        </w:rPr>
+        <w:t>没办法改变代码</w:t>
+      </w:r>
+    </w:p>
+    <w:p>
+      <w:r>
+        <w:rPr>
+          <w:rFonts w:hint="eastAsia"/>
+        </w:rPr>
+        <w:t>功能性缺失</w:t>
+      </w:r>
+    </w:p>
+    <w:p>
+      <w:r>
+        <w:rPr>
+          <w:rFonts w:hint="eastAsia"/>
+        </w:rPr>
+        <w:t>没有交互功能</w:t>
+      </w:r>
+    </w:p>
+    <w:p>
+      <w:r>
+        <w:rPr>
+          <w:rFonts w:hint="eastAsia"/>
+        </w:rPr>
+        <w:t>真实代码不面向初学者</w:t>
+      </w:r>
+    </w:p>
+    <w:p>
+      <w:r>
+        <w:rPr>
+          <w:rFonts w:hint="eastAsia"/>
+        </w:rPr>
+        <w:lastRenderedPageBreak/>
+        <w:t>可用算法不全</w:t>
+      </w:r>
+    </w:p>
+    <w:p/>
+    <w:p>
+      <w:r>
+        <w:rPr>
+          <w:rFonts w:hint="eastAsia"/>
+        </w:rPr>
+        <w:t>iOS</w:t>
+      </w:r>
+      <w:r>
+        <w:t xml:space="preserve"> </w:t>
+      </w:r>
+      <w:r>
+        <w:rPr>
+          <w:rFonts w:hint="eastAsia"/>
+        </w:rPr>
+        <w:t>算法动画图解</w:t>
+      </w:r>
+    </w:p>
+    <w:p>
+      <w:bookmarkStart w:id="6" w:name="_Hlk55427757"/>
+      <w:r>
+        <w:rPr>
+          <w:noProof/>
+        </w:rPr>
+        <w:drawing>
+          <wp:inline distT="0" distB="0" distL="0" distR="0" wp14:anchorId="5D721F9E" wp14:editId="1AF83CCA">
+            <wp:extent cx="1785814" cy="3863496"/>
+            <wp:effectExtent l="0" t="0" r="5080" b="3810"/>
+            <wp:docPr id="5" name="Picture 5"/>
+            <wp:cNvGraphicFramePr>
+              <a:graphicFrameLocks xmlns:a="http://schemas.openxmlformats.org/drawingml/2006/main" noChangeAspect="1"/>
+            </wp:cNvGraphicFramePr>
+            <a:graphic xmlns:a="http://schemas.openxmlformats.org/drawingml/2006/main">
+              <a:graphicData uri="http://schemas.openxmlformats.org/drawingml/2006/picture">
+                <pic:pic xmlns:pic="http://schemas.openxmlformats.org/drawingml/2006/picture">
+                  <pic:nvPicPr>
+                    <pic:cNvPr id="0" name="Picture 3"/>
+                    <pic:cNvPicPr>
+                      <a:picLocks noChangeAspect="1" noChangeArrowheads="1"/>
+                    </pic:cNvPicPr>
+                  </pic:nvPicPr>
+                  <pic:blipFill>
+                    <a:blip r:embed="rId19" cstate="print">
+                      <a:extLst>
+                        <a:ext uri="{28A0092B-C50C-407E-A947-70E740481C1C}">
+                          <a14:useLocalDpi xmlns:a14="http://schemas.microsoft.com/office/drawing/2010/main" val="0"/>
+                        </a:ext>
+                      </a:extLst>
+                    </a:blip>
+                    <a:srcRect/>
+                    <a:stretch>
+                      <a:fillRect/>
+                    </a:stretch>
+                  </pic:blipFill>
+                  <pic:spPr bwMode="auto">
+                    <a:xfrm>
+                      <a:off x="0" y="0"/>
+                      <a:ext cx="1788725" cy="3869794"/>
+                    </a:xfrm>
+                    <a:prstGeom prst="rect">
+                      <a:avLst/>
+                    </a:prstGeom>
+                    <a:noFill/>
+                    <a:ln>
+                      <a:noFill/>
+                    </a:ln>
+                  </pic:spPr>
+                </pic:pic>
+              </a:graphicData>
+            </a:graphic>
+          </wp:inline>
+        </w:drawing>
+      </w:r>
+      <w:bookmarkEnd w:id="6"/>
+    </w:p>
+    <w:p>
+      <w:r>
+        <w:rPr>
+          <w:rFonts w:hint="eastAsia"/>
+        </w:rPr>
+        <w:t>优点：</w:t>
+      </w:r>
+    </w:p>
+    <w:p>
+      <w:r>
+        <w:rPr>
+          <w:rFonts w:hint="eastAsia"/>
+        </w:rPr>
+        <w:t>覆盖了</w:t>
+      </w:r>
+      <w:proofErr w:type="spellStart"/>
+      <w:r>
+        <w:rPr>
+          <w:rFonts w:hint="eastAsia"/>
+        </w:rPr>
+        <w:t>heshan</w:t>
+      </w:r>
+      <w:proofErr w:type="spellEnd"/>
+      <w:r>
+        <w:rPr>
+          <w:rFonts w:hint="eastAsia"/>
+        </w:rPr>
+        <w:t>要求的几种基础算法</w:t>
+      </w:r>
+    </w:p>
+    <w:p>
+      <w:r>
+        <w:rPr>
+          <w:rFonts w:hint="eastAsia"/>
+        </w:rPr>
+        <w:t>学习与实验模块，阶梯性</w:t>
+      </w:r>
+    </w:p>
+    <w:p>
+      <w:r>
+        <w:rPr>
+          <w:rFonts w:hint="eastAsia"/>
+        </w:rPr>
+        <w:t>有说明，易懂</w:t>
+      </w:r>
+    </w:p>
+    <w:p>
+      <w:r>
+        <w:rPr>
+          <w:rFonts w:hint="eastAsia"/>
+        </w:rPr>
+        <w:t>小巧易装</w:t>
+      </w:r>
+    </w:p>
+    <w:p>
+      <w:r>
+        <w:rPr>
+          <w:rFonts w:hint="eastAsia"/>
+        </w:rPr>
+        <w:t>缺点</w:t>
+      </w:r>
+    </w:p>
+    <w:p>
+      <w:r>
+        <w:rPr>
+          <w:rFonts w:hint="eastAsia"/>
+        </w:rPr>
+        <w:t>功能单一</w:t>
+      </w:r>
+    </w:p>
+    <w:p>
+      <w:r>
+        <w:rPr>
+          <w:rFonts w:hint="eastAsia"/>
+        </w:rPr>
+        <w:t>缺乏交互</w:t>
+      </w:r>
+    </w:p>
+    <w:p>
+      <w:r>
+        <w:rPr>
+          <w:rFonts w:hint="eastAsia"/>
+        </w:rPr>
+        <w:t>不能自主输入</w:t>
+      </w:r>
+    </w:p>
+    <w:p>
+      <w:r>
+        <w:rPr>
+          <w:rFonts w:hint="eastAsia"/>
+        </w:rPr>
+        <w:t>没有代码</w:t>
+      </w:r>
+    </w:p>
+    <w:p>
+      <w:r>
+        <w:rPr>
+          <w:rFonts w:hint="eastAsia"/>
+        </w:rPr>
+        <w:t>不提供正确性证明</w:t>
       </w:r>
     </w:p>
     <w:sectPr>

</xml_diff>